<commit_message>
spell checking and fixing up sentences
</commit_message>
<xml_diff>
--- a/Ivo/Assessment 3 - Doughnut Order System (Ivo).docx
+++ b/Ivo/Assessment 3 - Doughnut Order System (Ivo).docx
@@ -68,25 +68,7 @@
           <w:szCs w:val="21"/>
           <w:lang w:eastAsia="en-GB"/>
         </w:rPr>
-        <w:t xml:space="preserve">or </w:t>
-      </w:r>
-      <w:r>
-        <w:rPr>
-          <w:rFonts w:ascii="Segoe UI" w:eastAsia="Times New Roman" w:hAnsi="Segoe UI" w:cs="Segoe UI"/>
-          <w:sz w:val="21"/>
-          <w:szCs w:val="21"/>
-          <w:lang w:eastAsia="en-GB"/>
-        </w:rPr>
-        <w:t>example,</w:t>
-      </w:r>
-      <w:r>
-        <w:rPr>
-          <w:rFonts w:ascii="Segoe UI" w:eastAsia="Times New Roman" w:hAnsi="Segoe UI" w:cs="Segoe UI"/>
-          <w:sz w:val="21"/>
-          <w:szCs w:val="21"/>
-          <w:lang w:eastAsia="en-GB"/>
-        </w:rPr>
-        <w:t xml:space="preserve"> who we decided was the team leader and why, why we decided to have each member work on a specific section and so on?</w:t>
+        <w:t>or example, who we decided was the team leader and why, why we decided to have each member work on a specific section and so on?</w:t>
       </w:r>
     </w:p>
     <w:p>
@@ -217,13 +199,16 @@
         <w:t>For the last section</w:t>
       </w:r>
       <w:r>
+        <w:t>,</w:t>
+      </w:r>
+      <w:r>
         <w:t xml:space="preserve"> write up the team working strategy we used to approach the design document.</w:t>
       </w:r>
     </w:p>
     <w:p/>
     <w:p>
       <w:r>
-        <w:t>Because there are 4 sections and we have 4 people in the team, we all got to say what section we wanted to work on and fortunately, we all chose different sections so there, meaning we all wanted to work on different sections so there were no disagreements in the group.</w:t>
+        <w:t>Because there are 4 sections and we have 4 people in the team, we all got to say what section we wanted to work on and fortunately, we all chose different sections, meaning there were no disagreements in the group.</w:t>
       </w:r>
     </w:p>
     <w:p/>
@@ -237,7 +222,31 @@
     </w:p>
     <w:p>
       <w:r>
-        <w:t>For communication we used the Microsoft Teams application, we chose to use this application because it’s also used by professionals. The Teams application allows people to create group chats, audio and video calls which allows for great communication, in the chat you also have a files tab and notes tab which helps with file organisation.</w:t>
+        <w:t xml:space="preserve">For communication we used the Microsoft Teams application, we chose to use this application because it’s also used by professionals. The Teams application allows people to create group chats, audio and video calls which allows for great communication, in the chat you also have a </w:t>
+      </w:r>
+      <w:r>
+        <w:t>“F</w:t>
+      </w:r>
+      <w:r>
+        <w:t>iles</w:t>
+      </w:r>
+      <w:r>
+        <w:t>”</w:t>
+      </w:r>
+      <w:r>
+        <w:t xml:space="preserve"> tab and </w:t>
+      </w:r>
+      <w:r>
+        <w:t>a “N</w:t>
+      </w:r>
+      <w:r>
+        <w:t>otes</w:t>
+      </w:r>
+      <w:r>
+        <w:t>”</w:t>
+      </w:r>
+      <w:r>
+        <w:t xml:space="preserve"> tab which helps with file organisation.</w:t>
       </w:r>
     </w:p>
     <w:p>
@@ -247,16 +256,40 @@
     </w:p>
     <w:p>
       <w:r>
-        <w:t xml:space="preserve">To ensure good communication we decided have all members in a group call while we work so if we have anything to say to </w:t>
+        <w:t xml:space="preserve">To ensure good communication we decided </w:t>
+      </w:r>
+      <w:r>
+        <w:t xml:space="preserve">to </w:t>
+      </w:r>
+      <w:r>
+        <w:t xml:space="preserve">have all members in a </w:t>
+      </w:r>
+      <w:r>
+        <w:t xml:space="preserve">scheduled </w:t>
+      </w:r>
+      <w:r>
+        <w:t xml:space="preserve">group call while we work so if we have anything to say to </w:t>
       </w:r>
       <w:r>
         <w:t>each other</w:t>
       </w:r>
       <w:r>
-        <w:t xml:space="preserve">, we unmute out microphone and </w:t>
-      </w:r>
-      <w:r>
-        <w:t>speak to the group that way we get quick responses in the group.</w:t>
+        <w:t>, we unmute ou</w:t>
+      </w:r>
+      <w:r>
+        <w:t>r</w:t>
+      </w:r>
+      <w:r>
+        <w:t xml:space="preserve"> microphone and </w:t>
+      </w:r>
+      <w:r>
+        <w:t>speak to the group</w:t>
+      </w:r>
+      <w:r>
+        <w:t>,</w:t>
+      </w:r>
+      <w:r>
+        <w:t xml:space="preserve"> that way we get quick responses in the group.</w:t>
       </w:r>
     </w:p>
     <w:p/>
@@ -277,7 +310,13 @@
     </w:p>
     <w:p>
       <w:r>
-        <w:t xml:space="preserve">While working together, apart from the Microsoft Teams application, were also using GitHub which is also a piece of software used by professionals. GitHub allows us to all work on the same file/repository, this software allows us to push documents and updates into the cloud and the other members can pull it to their computers, this way we all work on the latest files. This software is greatly used by software developers to send code and work on code as a team as well. Every time we can update the repository we do by pushing and pulling the work. </w:t>
+        <w:t xml:space="preserve">While working together, apart from the Microsoft Teams application, were also using GitHub which is also a piece of software used by professionals. GitHub allows us to all work on the same file/repository, this software allows us to push documents and updates into the cloud and the other members can pull it to their computers, this way we all work on the latest files. This software is greatly used by software developers to send code and work on code as a team as well. Every time we can update the </w:t>
+      </w:r>
+      <w:r>
+        <w:t>repository,</w:t>
+      </w:r>
+      <w:r>
+        <w:t xml:space="preserve"> we do by pushing and pulling the work. </w:t>
       </w:r>
     </w:p>
     <w:p>

</xml_diff>